<commit_message>
added usecase diagram pic to word with brief descriptions
</commit_message>
<xml_diff>
--- a/word file/29-3-2025.docx
+++ b/word file/29-3-2025.docx
@@ -9979,10 +9979,10 @@
           <w:lang w:val="he-IL"/>
         </w:rPr>
         <w:drawing>
-          <wp:inline distT="0" distB="0" distL="0" distR="0" wp14:anchorId="1DA7B923" wp14:editId="6FFCD317">
-            <wp:extent cx="5906770" cy="6313170"/>
-            <wp:effectExtent l="0" t="0" r="0" b="0"/>
-            <wp:docPr id="1690989525" name="Picture 1" descr="A screen shot of a computer"/>
+          <wp:inline distT="0" distB="0" distL="0" distR="0" wp14:anchorId="5AFEC78D" wp14:editId="5EA55B46">
+            <wp:extent cx="5906770" cy="6184900"/>
+            <wp:effectExtent l="0" t="0" r="0" b="6350"/>
+            <wp:docPr id="204162878" name="Picture 2"/>
             <wp:cNvGraphicFramePr>
               <a:graphicFrameLocks xmlns:a="http://schemas.openxmlformats.org/drawingml/2006/main" noChangeAspect="1"/>
             </wp:cNvGraphicFramePr>
@@ -9990,7 +9990,7 @@
               <a:graphicData uri="http://schemas.openxmlformats.org/drawingml/2006/picture">
                 <pic:pic xmlns:pic="http://schemas.openxmlformats.org/drawingml/2006/picture">
                   <pic:nvPicPr>
-                    <pic:cNvPr id="1690989525" name="Picture 1" descr="A screen shot of a computer"/>
+                    <pic:cNvPr id="204162878" name="Picture 204162878"/>
                     <pic:cNvPicPr/>
                   </pic:nvPicPr>
                   <pic:blipFill>
@@ -10008,7 +10008,7 @@
                   <pic:spPr>
                     <a:xfrm>
                       <a:off x="0" y="0"/>
-                      <a:ext cx="5906770" cy="6313170"/>
+                      <a:ext cx="5906770" cy="6184900"/>
                     </a:xfrm>
                     <a:prstGeom prst="rect">
                       <a:avLst/>

</xml_diff>